<commit_message>
Added homework Lesson 6
</commit_message>
<xml_diff>
--- a/Lesson5/Lesson5.docx
+++ b/Lesson5/Lesson5.docx
@@ -2944,8 +2944,19 @@
       </w:r>
     </w:p>
     <w:p>
-      <w:r>
-        <w:t>Задание 8</w:t>
+      <w:pPr>
+        <w:rPr>
+          <w:lang w:val="en-US"/>
+        </w:rPr>
+      </w:pPr>
+      <w:r>
+        <w:t>Задание</w:t>
+      </w:r>
+      <w:r>
+        <w:rPr>
+          <w:lang w:val="en-US"/>
+        </w:rPr>
+        <w:t xml:space="preserve"> 8</w:t>
       </w:r>
     </w:p>
     <w:p>
@@ -3707,6 +3718,7 @@
           <w:color w:val="000000"/>
           <w:sz w:val="19"/>
           <w:szCs w:val="19"/>
+          <w:lang w:val="en-US"/>
         </w:rPr>
       </w:pPr>
       <w:r>
@@ -3715,6 +3727,7 @@
           <w:color w:val="0000FF"/>
           <w:sz w:val="19"/>
           <w:szCs w:val="19"/>
+          <w:lang w:val="en-US"/>
         </w:rPr>
         <w:t>SELECT</w:t>
       </w:r>
@@ -3724,6 +3737,7 @@
           <w:color w:val="000000"/>
           <w:sz w:val="19"/>
           <w:szCs w:val="19"/>
+          <w:lang w:val="en-US"/>
         </w:rPr>
         <w:t xml:space="preserve"> TEMP</w:t>
       </w:r>
@@ -3733,6 +3747,7 @@
           <w:color w:val="808080"/>
           <w:sz w:val="19"/>
           <w:szCs w:val="19"/>
+          <w:lang w:val="en-US"/>
         </w:rPr>
         <w:t>*(</w:t>
       </w:r>
@@ -3742,6 +3757,7 @@
           <w:color w:val="000000"/>
           <w:sz w:val="19"/>
           <w:szCs w:val="19"/>
+          <w:lang w:val="en-US"/>
         </w:rPr>
         <w:t>9</w:t>
       </w:r>
@@ -3751,6 +3767,7 @@
           <w:color w:val="808080"/>
           <w:sz w:val="19"/>
           <w:szCs w:val="19"/>
+          <w:lang w:val="en-US"/>
         </w:rPr>
         <w:t>/</w:t>
       </w:r>
@@ -3760,54 +3777,60 @@
           <w:color w:val="000000"/>
           <w:sz w:val="19"/>
           <w:szCs w:val="19"/>
+          <w:lang w:val="en-US"/>
         </w:rPr>
         <w:t>5</w:t>
       </w:r>
-      <w:r>
-        <w:rPr>
-          <w:rFonts w:ascii="Consolas" w:hAnsi="Consolas" w:cs="Consolas"/>
-          <w:color w:val="808080"/>
-          <w:sz w:val="19"/>
-          <w:szCs w:val="19"/>
+      <w:proofErr w:type="gramStart"/>
+      <w:r>
+        <w:rPr>
+          <w:rFonts w:ascii="Consolas" w:hAnsi="Consolas" w:cs="Consolas"/>
+          <w:color w:val="808080"/>
+          <w:sz w:val="19"/>
+          <w:szCs w:val="19"/>
+          <w:lang w:val="en-US"/>
         </w:rPr>
         <w:t>)+</w:t>
       </w:r>
-      <w:r>
-        <w:rPr>
-          <w:rFonts w:ascii="Consolas" w:hAnsi="Consolas" w:cs="Consolas"/>
-          <w:color w:val="000000"/>
-          <w:sz w:val="19"/>
-          <w:szCs w:val="19"/>
+      <w:proofErr w:type="gramEnd"/>
+      <w:r>
+        <w:rPr>
+          <w:rFonts w:ascii="Consolas" w:hAnsi="Consolas" w:cs="Consolas"/>
+          <w:color w:val="000000"/>
+          <w:sz w:val="19"/>
+          <w:szCs w:val="19"/>
+          <w:lang w:val="en-US"/>
         </w:rPr>
         <w:t xml:space="preserve">32 </w:t>
       </w:r>
+      <w:r>
+        <w:rPr>
+          <w:rFonts w:ascii="Consolas" w:hAnsi="Consolas" w:cs="Consolas"/>
+          <w:color w:val="0000FF"/>
+          <w:sz w:val="19"/>
+          <w:szCs w:val="19"/>
+          <w:lang w:val="en-US"/>
+        </w:rPr>
+        <w:t>as</w:t>
+      </w:r>
+      <w:r>
+        <w:rPr>
+          <w:rFonts w:ascii="Consolas" w:hAnsi="Consolas" w:cs="Consolas"/>
+          <w:color w:val="000000"/>
+          <w:sz w:val="19"/>
+          <w:szCs w:val="19"/>
+          <w:lang w:val="en-US"/>
+        </w:rPr>
+        <w:t xml:space="preserve"> </w:t>
+      </w:r>
       <w:proofErr w:type="spellStart"/>
       <w:r>
         <w:rPr>
           <w:rFonts w:ascii="Consolas" w:hAnsi="Consolas" w:cs="Consolas"/>
-          <w:color w:val="0000FF"/>
-          <w:sz w:val="19"/>
-          <w:szCs w:val="19"/>
-        </w:rPr>
-        <w:t>as</w:t>
-      </w:r>
-      <w:proofErr w:type="spellEnd"/>
-      <w:r>
-        <w:rPr>
-          <w:rFonts w:ascii="Consolas" w:hAnsi="Consolas" w:cs="Consolas"/>
-          <w:color w:val="000000"/>
-          <w:sz w:val="19"/>
-          <w:szCs w:val="19"/>
-        </w:rPr>
-        <w:t xml:space="preserve"> </w:t>
-      </w:r>
-      <w:proofErr w:type="spellStart"/>
-      <w:r>
-        <w:rPr>
-          <w:rFonts w:ascii="Consolas" w:hAnsi="Consolas" w:cs="Consolas"/>
-          <w:color w:val="000000"/>
-          <w:sz w:val="19"/>
-          <w:szCs w:val="19"/>
+          <w:color w:val="000000"/>
+          <w:sz w:val="19"/>
+          <w:szCs w:val="19"/>
+          <w:lang w:val="en-US"/>
         </w:rPr>
         <w:t>FarengheitTemp</w:t>
       </w:r>
@@ -3820,35 +3843,37 @@
           <w:color w:val="000000"/>
           <w:sz w:val="19"/>
           <w:szCs w:val="19"/>
+          <w:lang w:val="en-US"/>
         </w:rPr>
       </w:pPr>
+      <w:r>
+        <w:rPr>
+          <w:rFonts w:ascii="Consolas" w:hAnsi="Consolas" w:cs="Consolas"/>
+          <w:color w:val="0000FF"/>
+          <w:sz w:val="19"/>
+          <w:szCs w:val="19"/>
+          <w:lang w:val="en-US"/>
+        </w:rPr>
+        <w:t>From</w:t>
+      </w:r>
+      <w:r>
+        <w:rPr>
+          <w:rFonts w:ascii="Consolas" w:hAnsi="Consolas" w:cs="Consolas"/>
+          <w:color w:val="000000"/>
+          <w:sz w:val="19"/>
+          <w:szCs w:val="19"/>
+          <w:lang w:val="en-US"/>
+        </w:rPr>
+        <w:t xml:space="preserve"> </w:t>
+      </w:r>
       <w:proofErr w:type="spellStart"/>
       <w:r>
         <w:rPr>
           <w:rFonts w:ascii="Consolas" w:hAnsi="Consolas" w:cs="Consolas"/>
-          <w:color w:val="0000FF"/>
-          <w:sz w:val="19"/>
-          <w:szCs w:val="19"/>
-        </w:rPr>
-        <w:t>From</w:t>
-      </w:r>
-      <w:proofErr w:type="spellEnd"/>
-      <w:r>
-        <w:rPr>
-          <w:rFonts w:ascii="Consolas" w:hAnsi="Consolas" w:cs="Consolas"/>
-          <w:color w:val="000000"/>
-          <w:sz w:val="19"/>
-          <w:szCs w:val="19"/>
-        </w:rPr>
-        <w:t xml:space="preserve"> </w:t>
-      </w:r>
-      <w:proofErr w:type="spellStart"/>
-      <w:r>
-        <w:rPr>
-          <w:rFonts w:ascii="Consolas" w:hAnsi="Consolas" w:cs="Consolas"/>
-          <w:color w:val="000000"/>
-          <w:sz w:val="19"/>
-          <w:szCs w:val="19"/>
+          <w:color w:val="000000"/>
+          <w:sz w:val="19"/>
+          <w:szCs w:val="19"/>
+          <w:lang w:val="en-US"/>
         </w:rPr>
         <w:t>Dbo</w:t>
       </w:r>
@@ -3858,6 +3883,7 @@
           <w:color w:val="808080"/>
           <w:sz w:val="19"/>
           <w:szCs w:val="19"/>
+          <w:lang w:val="en-US"/>
         </w:rPr>
         <w:t>.</w:t>
       </w:r>
@@ -3867,6 +3893,7 @@
           <w:color w:val="000000"/>
           <w:sz w:val="19"/>
           <w:szCs w:val="19"/>
+          <w:lang w:val="en-US"/>
         </w:rPr>
         <w:t>Patients</w:t>
       </w:r>
@@ -4360,6 +4387,7 @@
           <w:color w:val="0000FF"/>
           <w:sz w:val="19"/>
           <w:szCs w:val="19"/>
+          <w:lang w:val="en-US"/>
         </w:rPr>
         <w:t>END</w:t>
       </w:r>
@@ -4432,6 +4460,14 @@
         <w:rPr>
           <w:lang w:val="en-US"/>
         </w:rPr>
+        <w:t xml:space="preserve"> </w:t>
+      </w:r>
+      <w:bookmarkStart w:id="0" w:name="_GoBack"/>
+      <w:bookmarkEnd w:id="0"/>
+      <w:r>
+        <w:rPr>
+          <w:lang w:val="en-US"/>
+        </w:rPr>
         <w:t xml:space="preserve"> 11</w:t>
       </w:r>
     </w:p>
@@ -5608,8 +5644,6 @@
           </wp:inline>
         </w:drawing>
       </w:r>
-      <w:bookmarkStart w:id="0" w:name="_GoBack"/>
-      <w:bookmarkEnd w:id="0"/>
     </w:p>
     <w:p>
       <w:pPr>

</xml_diff>